<commit_message>
Updates to the Requirements and Plan docs
</commit_message>
<xml_diff>
--- a/Project Plan.docx
+++ b/Project Plan.docx
@@ -1,6 +1,6 @@
 
 <file path=word/document.xml><?xml version="1.0" encoding="utf-8"?>
-<w:document xmlns:wpc="http://schemas.microsoft.com/office/word/2010/wordprocessingCanvas" xmlns:mo="http://schemas.microsoft.com/office/mac/office/2008/main" xmlns:mc="http://schemas.openxmlformats.org/markup-compatibility/2006" xmlns:mv="urn:schemas-microsoft-com:mac:vml" xmlns:o="urn:schemas-microsoft-com:office:office" xmlns:r="http://schemas.openxmlformats.org/officeDocument/2006/relationships" xmlns:m="http://schemas.openxmlformats.org/officeDocument/2006/math" xmlns:v="urn:schemas-microsoft-com:vml" xmlns:wp14="http://schemas.microsoft.com/office/word/2010/wordprocessingDrawing" xmlns:wp="http://schemas.openxmlformats.org/drawingml/2006/wordprocessingDrawing" xmlns:w10="urn:schemas-microsoft-com:office:word" xmlns:w="http://schemas.openxmlformats.org/wordprocessingml/2006/main" xmlns:w14="http://schemas.microsoft.com/office/word/2010/wordml" xmlns:w15="http://schemas.microsoft.com/office/word/2012/wordml" xmlns:wpg="http://schemas.microsoft.com/office/word/2010/wordprocessingGroup" xmlns:wpi="http://schemas.microsoft.com/office/word/2010/wordprocessingInk" xmlns:wne="http://schemas.microsoft.com/office/word/2006/wordml" xmlns:wps="http://schemas.microsoft.com/office/word/2010/wordprocessingShape" mc:Ignorable="w14 w15 wp14">
+<w:document xmlns:wpc="http://schemas.microsoft.com/office/word/2010/wordprocessingCanvas" xmlns:cx="http://schemas.microsoft.com/office/drawing/2014/chartex" xmlns:cx1="http://schemas.microsoft.com/office/drawing/2015/9/8/chartex" xmlns:cx2="http://schemas.microsoft.com/office/drawing/2015/10/21/chartex" xmlns:cx3="http://schemas.microsoft.com/office/drawing/2016/5/9/chartex" xmlns:cx4="http://schemas.microsoft.com/office/drawing/2016/5/10/chartex" xmlns:cx5="http://schemas.microsoft.com/office/drawing/2016/5/11/chartex" xmlns:cx6="http://schemas.microsoft.com/office/drawing/2016/5/12/chartex" xmlns:cx7="http://schemas.microsoft.com/office/drawing/2016/5/13/chartex" xmlns:cx8="http://schemas.microsoft.com/office/drawing/2016/5/14/chartex" xmlns:mc="http://schemas.openxmlformats.org/markup-compatibility/2006" xmlns:aink="http://schemas.microsoft.com/office/drawing/2016/ink" xmlns:am3d="http://schemas.microsoft.com/office/drawing/2017/model3d" xmlns:o="urn:schemas-microsoft-com:office:office" xmlns:r="http://schemas.openxmlformats.org/officeDocument/2006/relationships" xmlns:m="http://schemas.openxmlformats.org/officeDocument/2006/math" xmlns:v="urn:schemas-microsoft-com:vml" xmlns:wp14="http://schemas.microsoft.com/office/word/2010/wordprocessingDrawing" xmlns:wp="http://schemas.openxmlformats.org/drawingml/2006/wordprocessingDrawing" xmlns:w10="urn:schemas-microsoft-com:office:word" xmlns:w="http://schemas.openxmlformats.org/wordprocessingml/2006/main" xmlns:w14="http://schemas.microsoft.com/office/word/2010/wordml" xmlns:w15="http://schemas.microsoft.com/office/word/2012/wordml" xmlns:w16cid="http://schemas.microsoft.com/office/word/2016/wordml/cid" xmlns:w16se="http://schemas.microsoft.com/office/word/2015/wordml/symex" xmlns:wpg="http://schemas.microsoft.com/office/word/2010/wordprocessingGroup" xmlns:wpi="http://schemas.microsoft.com/office/word/2010/wordprocessingInk" xmlns:wne="http://schemas.microsoft.com/office/word/2006/wordml" xmlns:wps="http://schemas.microsoft.com/office/word/2010/wordprocessingShape" mc:Ignorable="w14 w15 w16se w16cid wp14">
   <w:body>
     <w:p>
       <w:pPr>
@@ -60,6 +60,607 @@
         <w:t>28 May 2017</w:t>
       </w:r>
     </w:p>
+    <w:p/>
+    <w:p>
+      <w:r>
+        <w:br w:type="page"/>
+      </w:r>
+    </w:p>
+    <w:p>
+      <w:pPr>
+        <w:pStyle w:val="Heading1"/>
+        <w:rPr>
+          <w:rFonts w:ascii="Calibri" w:hAnsi="Calibri" w:cs="Calibri"/>
+          <w:b w:val="0"/>
+          <w:sz w:val="28"/>
+        </w:rPr>
+      </w:pPr>
+      <w:r>
+        <w:rPr>
+          <w:rFonts w:ascii="Calibri" w:hAnsi="Calibri" w:cs="Calibri"/>
+          <w:sz w:val="28"/>
+        </w:rPr>
+        <w:lastRenderedPageBreak/>
+        <w:t>Revision History</w:t>
+      </w:r>
+    </w:p>
+    <w:tbl>
+      <w:tblPr>
+        <w:tblStyle w:val="TableGrid"/>
+        <w:tblW w:w="9445" w:type="dxa"/>
+        <w:tblLook w:val="04A0" w:firstRow="1" w:lastRow="0" w:firstColumn="1" w:lastColumn="0" w:noHBand="0" w:noVBand="1"/>
+      </w:tblPr>
+      <w:tblGrid>
+        <w:gridCol w:w="1885"/>
+        <w:gridCol w:w="1440"/>
+        <w:gridCol w:w="1710"/>
+        <w:gridCol w:w="4410"/>
+      </w:tblGrid>
+      <w:tr>
+        <w:tc>
+          <w:tcPr>
+            <w:tcW w:w="1885" w:type="dxa"/>
+          </w:tcPr>
+          <w:p>
+            <w:pPr>
+              <w:ind w:firstLine="0"/>
+              <w:jc w:val="center"/>
+              <w:rPr>
+                <w:rFonts w:ascii="Calibri" w:hAnsi="Calibri" w:cs="Calibri"/>
+                <w:b/>
+              </w:rPr>
+            </w:pPr>
+            <w:r>
+              <w:rPr>
+                <w:rFonts w:ascii="Calibri" w:hAnsi="Calibri" w:cs="Calibri"/>
+                <w:b/>
+              </w:rPr>
+              <w:t>Revision</w:t>
+            </w:r>
+          </w:p>
+        </w:tc>
+        <w:tc>
+          <w:tcPr>
+            <w:tcW w:w="1440" w:type="dxa"/>
+          </w:tcPr>
+          <w:p>
+            <w:pPr>
+              <w:ind w:firstLine="0"/>
+              <w:jc w:val="center"/>
+              <w:rPr>
+                <w:rFonts w:ascii="Calibri" w:hAnsi="Calibri" w:cs="Calibri"/>
+                <w:b/>
+              </w:rPr>
+            </w:pPr>
+            <w:r>
+              <w:rPr>
+                <w:rFonts w:ascii="Calibri" w:hAnsi="Calibri" w:cs="Calibri"/>
+                <w:b/>
+              </w:rPr>
+              <w:t>Date</w:t>
+            </w:r>
+          </w:p>
+        </w:tc>
+        <w:tc>
+          <w:tcPr>
+            <w:tcW w:w="1710" w:type="dxa"/>
+          </w:tcPr>
+          <w:p>
+            <w:pPr>
+              <w:ind w:firstLine="0"/>
+              <w:jc w:val="center"/>
+              <w:rPr>
+                <w:rFonts w:ascii="Calibri" w:hAnsi="Calibri" w:cs="Calibri"/>
+                <w:b/>
+              </w:rPr>
+            </w:pPr>
+            <w:r>
+              <w:rPr>
+                <w:rFonts w:ascii="Calibri" w:hAnsi="Calibri" w:cs="Calibri"/>
+                <w:b/>
+              </w:rPr>
+              <w:t>Editor</w:t>
+            </w:r>
+          </w:p>
+        </w:tc>
+        <w:tc>
+          <w:tcPr>
+            <w:tcW w:w="4410" w:type="dxa"/>
+          </w:tcPr>
+          <w:p>
+            <w:pPr>
+              <w:ind w:firstLine="0"/>
+              <w:jc w:val="center"/>
+              <w:rPr>
+                <w:rFonts w:ascii="Calibri" w:hAnsi="Calibri" w:cs="Calibri"/>
+                <w:b/>
+              </w:rPr>
+            </w:pPr>
+            <w:r>
+              <w:rPr>
+                <w:rFonts w:ascii="Calibri" w:hAnsi="Calibri" w:cs="Calibri"/>
+                <w:b/>
+              </w:rPr>
+              <w:t>Description of Changes</w:t>
+            </w:r>
+          </w:p>
+        </w:tc>
+      </w:tr>
+      <w:tr>
+        <w:tc>
+          <w:tcPr>
+            <w:tcW w:w="1885" w:type="dxa"/>
+          </w:tcPr>
+          <w:p>
+            <w:pPr>
+              <w:ind w:firstLine="0"/>
+              <w:jc w:val="center"/>
+              <w:rPr>
+                <w:rFonts w:ascii="Calibri" w:hAnsi="Calibri" w:cs="Calibri"/>
+                <w:sz w:val="20"/>
+              </w:rPr>
+            </w:pPr>
+            <w:r>
+              <w:rPr>
+                <w:rFonts w:ascii="Calibri" w:hAnsi="Calibri" w:cs="Calibri"/>
+                <w:sz w:val="20"/>
+              </w:rPr>
+              <w:t>1.00</w:t>
+            </w:r>
+          </w:p>
+        </w:tc>
+        <w:tc>
+          <w:tcPr>
+            <w:tcW w:w="1440" w:type="dxa"/>
+          </w:tcPr>
+          <w:p>
+            <w:pPr>
+              <w:ind w:firstLine="0"/>
+              <w:jc w:val="center"/>
+              <w:rPr>
+                <w:rFonts w:ascii="Calibri" w:hAnsi="Calibri" w:cs="Calibri"/>
+                <w:sz w:val="20"/>
+              </w:rPr>
+            </w:pPr>
+            <w:r>
+              <w:rPr>
+                <w:rFonts w:ascii="Calibri" w:hAnsi="Calibri" w:cs="Calibri"/>
+                <w:sz w:val="20"/>
+              </w:rPr>
+              <w:t>5/28</w:t>
+            </w:r>
+            <w:r>
+              <w:rPr>
+                <w:rFonts w:ascii="Calibri" w:hAnsi="Calibri" w:cs="Calibri"/>
+                <w:sz w:val="20"/>
+              </w:rPr>
+              <w:t>/2017</w:t>
+            </w:r>
+          </w:p>
+        </w:tc>
+        <w:tc>
+          <w:tcPr>
+            <w:tcW w:w="1710" w:type="dxa"/>
+          </w:tcPr>
+          <w:p>
+            <w:pPr>
+              <w:ind w:firstLine="0"/>
+              <w:jc w:val="center"/>
+              <w:rPr>
+                <w:rFonts w:ascii="Calibri" w:hAnsi="Calibri" w:cs="Calibri"/>
+                <w:sz w:val="20"/>
+              </w:rPr>
+            </w:pPr>
+            <w:r>
+              <w:rPr>
+                <w:rFonts w:ascii="Calibri" w:hAnsi="Calibri" w:cs="Calibri"/>
+                <w:sz w:val="20"/>
+              </w:rPr>
+              <w:t>Jesse Cruse</w:t>
+            </w:r>
+          </w:p>
+        </w:tc>
+        <w:tc>
+          <w:tcPr>
+            <w:tcW w:w="4410" w:type="dxa"/>
+          </w:tcPr>
+          <w:p>
+            <w:pPr>
+              <w:ind w:firstLine="0"/>
+              <w:rPr>
+                <w:rFonts w:ascii="Calibri" w:hAnsi="Calibri" w:cs="Calibri"/>
+                <w:sz w:val="20"/>
+              </w:rPr>
+            </w:pPr>
+            <w:r>
+              <w:rPr>
+                <w:rFonts w:ascii="Calibri" w:hAnsi="Calibri" w:cs="Calibri"/>
+                <w:sz w:val="20"/>
+              </w:rPr>
+              <w:t>Original Document</w:t>
+            </w:r>
+          </w:p>
+        </w:tc>
+      </w:tr>
+      <w:tr>
+        <w:tc>
+          <w:tcPr>
+            <w:tcW w:w="1885" w:type="dxa"/>
+          </w:tcPr>
+          <w:p>
+            <w:pPr>
+              <w:ind w:firstLine="0"/>
+              <w:jc w:val="center"/>
+              <w:rPr>
+                <w:rFonts w:ascii="Calibri" w:hAnsi="Calibri" w:cs="Calibri"/>
+                <w:sz w:val="20"/>
+              </w:rPr>
+            </w:pPr>
+            <w:r>
+              <w:rPr>
+                <w:rFonts w:ascii="Calibri" w:hAnsi="Calibri" w:cs="Calibri"/>
+                <w:sz w:val="20"/>
+              </w:rPr>
+              <w:t>1.01</w:t>
+            </w:r>
+          </w:p>
+        </w:tc>
+        <w:tc>
+          <w:tcPr>
+            <w:tcW w:w="1440" w:type="dxa"/>
+          </w:tcPr>
+          <w:p>
+            <w:pPr>
+              <w:ind w:firstLine="0"/>
+              <w:jc w:val="center"/>
+              <w:rPr>
+                <w:rFonts w:ascii="Calibri" w:hAnsi="Calibri" w:cs="Calibri"/>
+                <w:sz w:val="20"/>
+              </w:rPr>
+            </w:pPr>
+            <w:r>
+              <w:rPr>
+                <w:rFonts w:ascii="Calibri" w:hAnsi="Calibri" w:cs="Calibri"/>
+                <w:sz w:val="20"/>
+              </w:rPr>
+              <w:t>7/8/2017</w:t>
+            </w:r>
+          </w:p>
+        </w:tc>
+        <w:tc>
+          <w:tcPr>
+            <w:tcW w:w="1710" w:type="dxa"/>
+          </w:tcPr>
+          <w:p>
+            <w:pPr>
+              <w:ind w:firstLine="0"/>
+              <w:jc w:val="center"/>
+              <w:rPr>
+                <w:rFonts w:ascii="Calibri" w:hAnsi="Calibri" w:cs="Calibri"/>
+                <w:sz w:val="20"/>
+              </w:rPr>
+            </w:pPr>
+            <w:r>
+              <w:rPr>
+                <w:rFonts w:ascii="Calibri" w:hAnsi="Calibri" w:cs="Calibri"/>
+                <w:sz w:val="20"/>
+              </w:rPr>
+              <w:t>Jesse Cruse</w:t>
+            </w:r>
+          </w:p>
+        </w:tc>
+        <w:tc>
+          <w:tcPr>
+            <w:tcW w:w="4410" w:type="dxa"/>
+          </w:tcPr>
+          <w:p>
+            <w:pPr>
+              <w:pStyle w:val="ListParagraph"/>
+              <w:numPr>
+                <w:ilvl w:val="0"/>
+                <w:numId w:val="17"/>
+              </w:numPr>
+              <w:rPr>
+                <w:rFonts w:ascii="Calibri" w:hAnsi="Calibri" w:cs="Calibri"/>
+                <w:sz w:val="20"/>
+              </w:rPr>
+            </w:pPr>
+            <w:r>
+              <w:rPr>
+                <w:rFonts w:ascii="Calibri" w:hAnsi="Calibri" w:cs="Calibri"/>
+                <w:sz w:val="20"/>
+              </w:rPr>
+              <w:t>Updated topic</w:t>
+            </w:r>
+          </w:p>
+          <w:p>
+            <w:pPr>
+              <w:pStyle w:val="ListParagraph"/>
+              <w:numPr>
+                <w:ilvl w:val="0"/>
+                <w:numId w:val="17"/>
+              </w:numPr>
+              <w:rPr>
+                <w:rFonts w:ascii="Calibri" w:hAnsi="Calibri" w:cs="Calibri"/>
+                <w:sz w:val="20"/>
+              </w:rPr>
+            </w:pPr>
+            <w:r>
+              <w:rPr>
+                <w:rFonts w:ascii="Calibri" w:hAnsi="Calibri" w:cs="Calibri"/>
+                <w:sz w:val="20"/>
+              </w:rPr>
+              <w:t>Revamped System Specification section</w:t>
+            </w:r>
+          </w:p>
+          <w:p>
+            <w:pPr>
+              <w:pStyle w:val="ListParagraph"/>
+              <w:numPr>
+                <w:ilvl w:val="0"/>
+                <w:numId w:val="17"/>
+              </w:numPr>
+              <w:rPr>
+                <w:rFonts w:ascii="Calibri" w:hAnsi="Calibri" w:cs="Calibri"/>
+                <w:sz w:val="20"/>
+              </w:rPr>
+            </w:pPr>
+            <w:r>
+              <w:rPr>
+                <w:rFonts w:ascii="Calibri" w:hAnsi="Calibri" w:cs="Calibri"/>
+                <w:sz w:val="20"/>
+              </w:rPr>
+              <w:t>Completed Project Schedule Table</w:t>
+            </w:r>
+          </w:p>
+        </w:tc>
+      </w:tr>
+      <w:tr>
+        <w:tc>
+          <w:tcPr>
+            <w:tcW w:w="1885" w:type="dxa"/>
+          </w:tcPr>
+          <w:p>
+            <w:pPr>
+              <w:ind w:firstLine="0"/>
+              <w:jc w:val="center"/>
+              <w:rPr>
+                <w:rFonts w:ascii="Calibri" w:hAnsi="Calibri" w:cs="Calibri"/>
+                <w:sz w:val="20"/>
+              </w:rPr>
+            </w:pPr>
+          </w:p>
+        </w:tc>
+        <w:tc>
+          <w:tcPr>
+            <w:tcW w:w="1440" w:type="dxa"/>
+          </w:tcPr>
+          <w:p>
+            <w:pPr>
+              <w:ind w:firstLine="0"/>
+              <w:jc w:val="center"/>
+              <w:rPr>
+                <w:rFonts w:ascii="Calibri" w:hAnsi="Calibri" w:cs="Calibri"/>
+                <w:sz w:val="20"/>
+              </w:rPr>
+            </w:pPr>
+          </w:p>
+        </w:tc>
+        <w:tc>
+          <w:tcPr>
+            <w:tcW w:w="1710" w:type="dxa"/>
+          </w:tcPr>
+          <w:p>
+            <w:pPr>
+              <w:ind w:firstLine="0"/>
+              <w:jc w:val="center"/>
+              <w:rPr>
+                <w:rFonts w:ascii="Calibri" w:hAnsi="Calibri" w:cs="Calibri"/>
+                <w:sz w:val="20"/>
+              </w:rPr>
+            </w:pPr>
+          </w:p>
+        </w:tc>
+        <w:tc>
+          <w:tcPr>
+            <w:tcW w:w="4410" w:type="dxa"/>
+          </w:tcPr>
+          <w:p>
+            <w:pPr>
+              <w:ind w:firstLine="0"/>
+              <w:rPr>
+                <w:rFonts w:ascii="Calibri" w:hAnsi="Calibri" w:cs="Calibri"/>
+                <w:sz w:val="20"/>
+              </w:rPr>
+            </w:pPr>
+          </w:p>
+        </w:tc>
+      </w:tr>
+      <w:tr>
+        <w:tc>
+          <w:tcPr>
+            <w:tcW w:w="1885" w:type="dxa"/>
+          </w:tcPr>
+          <w:p>
+            <w:pPr>
+              <w:ind w:firstLine="0"/>
+              <w:jc w:val="center"/>
+              <w:rPr>
+                <w:rFonts w:ascii="Calibri" w:hAnsi="Calibri" w:cs="Calibri"/>
+                <w:sz w:val="20"/>
+              </w:rPr>
+            </w:pPr>
+          </w:p>
+        </w:tc>
+        <w:tc>
+          <w:tcPr>
+            <w:tcW w:w="1440" w:type="dxa"/>
+          </w:tcPr>
+          <w:p>
+            <w:pPr>
+              <w:ind w:firstLine="0"/>
+              <w:jc w:val="center"/>
+              <w:rPr>
+                <w:rFonts w:ascii="Calibri" w:hAnsi="Calibri" w:cs="Calibri"/>
+                <w:sz w:val="20"/>
+              </w:rPr>
+            </w:pPr>
+          </w:p>
+        </w:tc>
+        <w:tc>
+          <w:tcPr>
+            <w:tcW w:w="1710" w:type="dxa"/>
+          </w:tcPr>
+          <w:p>
+            <w:pPr>
+              <w:ind w:firstLine="0"/>
+              <w:jc w:val="center"/>
+              <w:rPr>
+                <w:rFonts w:ascii="Calibri" w:hAnsi="Calibri" w:cs="Calibri"/>
+                <w:sz w:val="20"/>
+              </w:rPr>
+            </w:pPr>
+          </w:p>
+        </w:tc>
+        <w:tc>
+          <w:tcPr>
+            <w:tcW w:w="4410" w:type="dxa"/>
+          </w:tcPr>
+          <w:p>
+            <w:pPr>
+              <w:ind w:firstLine="0"/>
+              <w:rPr>
+                <w:rFonts w:ascii="Calibri" w:hAnsi="Calibri" w:cs="Calibri"/>
+                <w:sz w:val="20"/>
+              </w:rPr>
+            </w:pPr>
+          </w:p>
+        </w:tc>
+      </w:tr>
+      <w:tr>
+        <w:tc>
+          <w:tcPr>
+            <w:tcW w:w="1885" w:type="dxa"/>
+          </w:tcPr>
+          <w:p>
+            <w:pPr>
+              <w:ind w:firstLine="0"/>
+              <w:jc w:val="center"/>
+              <w:rPr>
+                <w:rFonts w:ascii="Calibri" w:hAnsi="Calibri" w:cs="Calibri"/>
+                <w:sz w:val="20"/>
+              </w:rPr>
+            </w:pPr>
+          </w:p>
+        </w:tc>
+        <w:tc>
+          <w:tcPr>
+            <w:tcW w:w="1440" w:type="dxa"/>
+          </w:tcPr>
+          <w:p>
+            <w:pPr>
+              <w:ind w:firstLine="0"/>
+              <w:jc w:val="center"/>
+              <w:rPr>
+                <w:rFonts w:ascii="Calibri" w:hAnsi="Calibri" w:cs="Calibri"/>
+                <w:sz w:val="20"/>
+              </w:rPr>
+            </w:pPr>
+          </w:p>
+        </w:tc>
+        <w:tc>
+          <w:tcPr>
+            <w:tcW w:w="1710" w:type="dxa"/>
+          </w:tcPr>
+          <w:p>
+            <w:pPr>
+              <w:ind w:firstLine="0"/>
+              <w:jc w:val="center"/>
+              <w:rPr>
+                <w:rFonts w:ascii="Calibri" w:hAnsi="Calibri" w:cs="Calibri"/>
+                <w:sz w:val="20"/>
+              </w:rPr>
+            </w:pPr>
+          </w:p>
+        </w:tc>
+        <w:tc>
+          <w:tcPr>
+            <w:tcW w:w="4410" w:type="dxa"/>
+          </w:tcPr>
+          <w:p>
+            <w:pPr>
+              <w:pStyle w:val="ListParagraph"/>
+              <w:ind w:left="1440"/>
+              <w:rPr>
+                <w:rFonts w:ascii="Calibri" w:hAnsi="Calibri" w:cs="Calibri"/>
+                <w:sz w:val="20"/>
+              </w:rPr>
+            </w:pPr>
+          </w:p>
+        </w:tc>
+      </w:tr>
+      <w:tr>
+        <w:tc>
+          <w:tcPr>
+            <w:tcW w:w="1885" w:type="dxa"/>
+          </w:tcPr>
+          <w:p>
+            <w:pPr>
+              <w:ind w:firstLine="0"/>
+              <w:jc w:val="center"/>
+              <w:rPr>
+                <w:rFonts w:ascii="Calibri" w:hAnsi="Calibri" w:cs="Calibri"/>
+                <w:sz w:val="20"/>
+              </w:rPr>
+            </w:pPr>
+          </w:p>
+        </w:tc>
+        <w:tc>
+          <w:tcPr>
+            <w:tcW w:w="1440" w:type="dxa"/>
+          </w:tcPr>
+          <w:p>
+            <w:pPr>
+              <w:ind w:firstLine="0"/>
+              <w:jc w:val="center"/>
+              <w:rPr>
+                <w:rFonts w:ascii="Calibri" w:hAnsi="Calibri" w:cs="Calibri"/>
+                <w:sz w:val="20"/>
+              </w:rPr>
+            </w:pPr>
+          </w:p>
+        </w:tc>
+        <w:tc>
+          <w:tcPr>
+            <w:tcW w:w="1710" w:type="dxa"/>
+          </w:tcPr>
+          <w:p>
+            <w:pPr>
+              <w:ind w:firstLine="0"/>
+              <w:jc w:val="center"/>
+              <w:rPr>
+                <w:rFonts w:ascii="Calibri" w:hAnsi="Calibri" w:cs="Calibri"/>
+                <w:sz w:val="20"/>
+              </w:rPr>
+            </w:pPr>
+          </w:p>
+        </w:tc>
+        <w:tc>
+          <w:tcPr>
+            <w:tcW w:w="4410" w:type="dxa"/>
+          </w:tcPr>
+          <w:p>
+            <w:pPr>
+              <w:pStyle w:val="ListParagraph"/>
+              <w:rPr>
+                <w:rFonts w:ascii="Calibri" w:hAnsi="Calibri" w:cs="Calibri"/>
+                <w:sz w:val="20"/>
+              </w:rPr>
+            </w:pPr>
+          </w:p>
+        </w:tc>
+      </w:tr>
+    </w:tbl>
     <w:p>
       <w:r>
         <w:br w:type="page"/>
@@ -87,40 +688,13 @@
     <w:p>
       <w:pPr>
         <w:pStyle w:val="ListParagraph"/>
-        <w:ind w:left="0" w:firstLine="360"/>
+        <w:numPr>
+          <w:ilvl w:val="0"/>
+          <w:numId w:val="13"/>
+        </w:numPr>
       </w:pPr>
       <w:r>
-        <w:t>This project entails creating a shopping app that continually stores shopping details for recurring items. This database of shopping items is regularly</w:t>
-      </w:r>
-      <w:r>
-        <w:t xml:space="preserve"> and</w:t>
-      </w:r>
-      <w:r>
-        <w:t xml:space="preserve"> algorithmically analyzed to predict when items will need to be purchased again to replenish stock. The user may specify which items are to be categorized as </w:t>
-      </w:r>
-      <w:r>
-        <w:rPr>
-          <w:i/>
-        </w:rPr>
-        <w:t>recurring</w:t>
-      </w:r>
-      <w:r>
-        <w:t xml:space="preserve"> or </w:t>
-      </w:r>
-      <w:r>
-        <w:rPr>
-          <w:i/>
-        </w:rPr>
-        <w:t>non-recurring</w:t>
-      </w:r>
-      <w:r>
-        <w:t xml:space="preserve"> so as not to advise the purchase of items that were meant as one-time purchases. This program will be able to generate</w:t>
-      </w:r>
-      <w:r>
-        <w:t xml:space="preserve"> a shopping</w:t>
-      </w:r>
-      <w:r>
-        <w:t xml:space="preserve"> list for both specified shopping trip intervals, as well as a list for special shopping trips in order to optimize shopping trips, while reducing the chance wasted trips. For the time being, this project will be limited in scope to a website.</w:t>
+        <w:t>This project entails creating a shopping app that continually stores shopping details, such as individual item ID and description, and purchase dates every time each item is purchased. This database of shopping items is algorithmically analyzed to predict when items will need to be purchased again to replenish stock by calculating the standard deviation of purchase dates for each item, when the user requests a new list, and adding each item if it is expected to require replenishing. This program will be able to generate a shopping list whenever the user requests a new list to be generated, via a simple button on the respective users account. For the time being, this project will be limited in scope to a website that can be viewed via any browser be it mobile or not. All required data, such as user login credentials and the users’ repository of stored shopping item details will be stored within a MySQL database that will be accessed via frontend and backend coding.</w:t>
       </w:r>
     </w:p>
     <w:p>
@@ -170,19 +744,10 @@
         </w:numPr>
       </w:pPr>
       <w:r>
-        <w:t xml:space="preserve">For the web development portion of this project, </w:t>
+        <w:t xml:space="preserve">The development system should have at the minimum an Intel Pentium </w:t>
       </w:r>
       <w:r>
-        <w:t>a text</w:t>
-      </w:r>
-      <w:r>
-        <w:t xml:space="preserve"> editing software application will be required. There is no standard for this and each team member may elect their favorite editor </w:t>
-      </w:r>
-      <w:r>
-        <w:t xml:space="preserve">because it will not affect </w:t>
-      </w:r>
-      <w:r>
-        <w:t>the outcome of this project.</w:t>
+        <w:t>III or equivalent, 512MB of RAM, 750MB of free system disk space. The operating system should be Windows Vista SP1/Windows 7 or newer. Also required are Netbeans IDE 8.0.2 or newer, and Java JRE 7 or newer.</w:t>
       </w:r>
     </w:p>
     <w:p>
@@ -194,13 +759,14 @@
         </w:numPr>
       </w:pPr>
       <w:r>
-        <w:t>The text</w:t>
+        <w:t xml:space="preserve">The only requirement for the operating platform is a web browser. There are no special rendering or processing requirements, so the native browser already installed </w:t>
       </w:r>
       <w:r>
-        <w:t xml:space="preserve"> editor of choice should be compatible with </w:t>
+        <w:lastRenderedPageBreak/>
+        <w:t>on the device will suffice.</w:t>
       </w:r>
       <w:r>
-        <w:t>SQL and PHP scripting for development and manipulation of the stored data.</w:t>
+        <w:t xml:space="preserve"> It is recommended that the browser of choice be updated to its respective latest version.</w:t>
       </w:r>
     </w:p>
     <w:p>
@@ -245,8 +811,6 @@
       <w:pPr>
         <w:ind w:left="720" w:firstLine="0"/>
       </w:pPr>
-      <w:bookmarkStart w:id="0" w:name="_GoBack"/>
-      <w:bookmarkEnd w:id="0"/>
     </w:p>
     <w:p>
       <w:pPr>
@@ -263,25 +827,27 @@
         <w:rPr>
           <w:b/>
         </w:rPr>
-        <w:lastRenderedPageBreak/>
         <w:t>Project Schedule</w:t>
       </w:r>
     </w:p>
     <w:tbl>
       <w:tblPr>
         <w:tblStyle w:val="TableGrid"/>
-        <w:tblW w:w="10710" w:type="dxa"/>
-        <w:tblInd w:w="-725" w:type="dxa"/>
+        <w:tblW w:w="9848" w:type="dxa"/>
+        <w:jc w:val="center"/>
         <w:tblLook w:val="04A0" w:firstRow="1" w:lastRow="0" w:firstColumn="1" w:lastColumn="0" w:noHBand="0" w:noVBand="1"/>
       </w:tblPr>
       <w:tblGrid>
         <w:gridCol w:w="3659"/>
         <w:gridCol w:w="1150"/>
-        <w:gridCol w:w="1725"/>
-        <w:gridCol w:w="1836"/>
+        <w:gridCol w:w="1396"/>
+        <w:gridCol w:w="1303"/>
         <w:gridCol w:w="2340"/>
       </w:tblGrid>
       <w:tr>
+        <w:trPr>
+          <w:jc w:val="center"/>
+        </w:trPr>
         <w:tc>
           <w:tcPr>
             <w:tcW w:w="3659" w:type="dxa"/>
@@ -318,11 +884,17 @@
               </w:rPr>
               <w:t>Duration</w:t>
             </w:r>
-          </w:p>
-        </w:tc>
-        <w:tc>
-          <w:tcPr>
-            <w:tcW w:w="1725" w:type="dxa"/>
+            <w:r>
+              <w:rPr>
+                <w:b/>
+              </w:rPr>
+              <w:t xml:space="preserve"> (Days)</w:t>
+            </w:r>
+          </w:p>
+        </w:tc>
+        <w:tc>
+          <w:tcPr>
+            <w:tcW w:w="1396" w:type="dxa"/>
           </w:tcPr>
           <w:p>
             <w:pPr>
@@ -341,7 +913,7 @@
         </w:tc>
         <w:tc>
           <w:tcPr>
-            <w:tcW w:w="1836" w:type="dxa"/>
+            <w:tcW w:w="1303" w:type="dxa"/>
           </w:tcPr>
           <w:p>
             <w:pPr>
@@ -379,6 +951,9 @@
         </w:tc>
       </w:tr>
       <w:tr>
+        <w:trPr>
+          <w:jc w:val="center"/>
+        </w:trPr>
         <w:tc>
           <w:tcPr>
             <w:tcW w:w="3659" w:type="dxa"/>
@@ -412,7 +987,7 @@
         </w:tc>
         <w:tc>
           <w:tcPr>
-            <w:tcW w:w="1725" w:type="dxa"/>
+            <w:tcW w:w="1396" w:type="dxa"/>
           </w:tcPr>
           <w:p>
             <w:pPr>
@@ -425,7 +1000,7 @@
         </w:tc>
         <w:tc>
           <w:tcPr>
-            <w:tcW w:w="1836" w:type="dxa"/>
+            <w:tcW w:w="1303" w:type="dxa"/>
           </w:tcPr>
           <w:p>
             <w:pPr>
@@ -448,6 +1023,9 @@
         </w:tc>
       </w:tr>
       <w:tr>
+        <w:trPr>
+          <w:jc w:val="center"/>
+        </w:trPr>
         <w:tc>
           <w:tcPr>
             <w:tcW w:w="3659" w:type="dxa"/>
@@ -481,7 +1059,7 @@
         </w:tc>
         <w:tc>
           <w:tcPr>
-            <w:tcW w:w="1725" w:type="dxa"/>
+            <w:tcW w:w="1396" w:type="dxa"/>
           </w:tcPr>
           <w:p>
             <w:pPr>
@@ -494,7 +1072,7 @@
         </w:tc>
         <w:tc>
           <w:tcPr>
-            <w:tcW w:w="1836" w:type="dxa"/>
+            <w:tcW w:w="1303" w:type="dxa"/>
           </w:tcPr>
           <w:p>
             <w:pPr>
@@ -520,6 +1098,9 @@
         </w:tc>
       </w:tr>
       <w:tr>
+        <w:trPr>
+          <w:jc w:val="center"/>
+        </w:trPr>
         <w:tc>
           <w:tcPr>
             <w:tcW w:w="3659" w:type="dxa"/>
@@ -547,33 +1128,33 @@
               <w:pStyle w:val="Title2"/>
             </w:pPr>
             <w:r>
-              <w:t>?</w:t>
-            </w:r>
-          </w:p>
-        </w:tc>
-        <w:tc>
-          <w:tcPr>
-            <w:tcW w:w="1725" w:type="dxa"/>
-          </w:tcPr>
-          <w:p>
-            <w:pPr>
-              <w:pStyle w:val="Title2"/>
-            </w:pPr>
-            <w:r>
-              <w:t>?</w:t>
-            </w:r>
-          </w:p>
-        </w:tc>
-        <w:tc>
-          <w:tcPr>
-            <w:tcW w:w="1836" w:type="dxa"/>
-          </w:tcPr>
-          <w:p>
-            <w:pPr>
-              <w:pStyle w:val="Title2"/>
-            </w:pPr>
-            <w:r>
-              <w:t>?</w:t>
+              <w:t>2</w:t>
+            </w:r>
+          </w:p>
+        </w:tc>
+        <w:tc>
+          <w:tcPr>
+            <w:tcW w:w="1396" w:type="dxa"/>
+          </w:tcPr>
+          <w:p>
+            <w:pPr>
+              <w:pStyle w:val="Title2"/>
+            </w:pPr>
+            <w:r>
+              <w:t>6/3</w:t>
+            </w:r>
+          </w:p>
+        </w:tc>
+        <w:tc>
+          <w:tcPr>
+            <w:tcW w:w="1303" w:type="dxa"/>
+          </w:tcPr>
+          <w:p>
+            <w:pPr>
+              <w:pStyle w:val="Title2"/>
+            </w:pPr>
+            <w:r>
+              <w:t>6/5</w:t>
             </w:r>
           </w:p>
         </w:tc>
@@ -585,10 +1166,16 @@
             <w:pPr>
               <w:pStyle w:val="Title2"/>
             </w:pPr>
+            <w:r>
+              <w:t>Ashraya, Matt, Tyler</w:t>
+            </w:r>
           </w:p>
         </w:tc>
       </w:tr>
       <w:tr>
+        <w:trPr>
+          <w:jc w:val="center"/>
+        </w:trPr>
         <w:tc>
           <w:tcPr>
             <w:tcW w:w="3659" w:type="dxa"/>
@@ -622,7 +1209,7 @@
         </w:tc>
         <w:tc>
           <w:tcPr>
-            <w:tcW w:w="1725" w:type="dxa"/>
+            <w:tcW w:w="1396" w:type="dxa"/>
           </w:tcPr>
           <w:p>
             <w:pPr>
@@ -635,7 +1222,7 @@
         </w:tc>
         <w:tc>
           <w:tcPr>
-            <w:tcW w:w="1836" w:type="dxa"/>
+            <w:tcW w:w="1303" w:type="dxa"/>
           </w:tcPr>
           <w:p>
             <w:pPr>
@@ -654,10 +1241,16 @@
             <w:pPr>
               <w:pStyle w:val="Title2"/>
             </w:pPr>
+            <w:r>
+              <w:t>Ashraya, Matt, Tyler</w:t>
+            </w:r>
           </w:p>
         </w:tc>
       </w:tr>
       <w:tr>
+        <w:trPr>
+          <w:jc w:val="center"/>
+        </w:trPr>
         <w:tc>
           <w:tcPr>
             <w:tcW w:w="3659" w:type="dxa"/>
@@ -671,6 +1264,7 @@
               </w:numPr>
               <w:jc w:val="both"/>
             </w:pPr>
+            <w:bookmarkStart w:id="0" w:name="_GoBack"/>
             <w:r>
               <w:t>Project Analysis</w:t>
             </w:r>
@@ -691,7 +1285,7 @@
         </w:tc>
         <w:tc>
           <w:tcPr>
-            <w:tcW w:w="1725" w:type="dxa"/>
+            <w:tcW w:w="1396" w:type="dxa"/>
           </w:tcPr>
           <w:p>
             <w:pPr>
@@ -704,7 +1298,7 @@
         </w:tc>
         <w:tc>
           <w:tcPr>
-            <w:tcW w:w="1836" w:type="dxa"/>
+            <w:tcW w:w="1303" w:type="dxa"/>
           </w:tcPr>
           <w:p>
             <w:pPr>
@@ -726,7 +1320,11 @@
           </w:p>
         </w:tc>
       </w:tr>
+      <w:bookmarkEnd w:id="0"/>
       <w:tr>
+        <w:trPr>
+          <w:jc w:val="center"/>
+        </w:trPr>
         <w:tc>
           <w:tcPr>
             <w:tcW w:w="3659" w:type="dxa"/>
@@ -760,7 +1358,7 @@
         </w:tc>
         <w:tc>
           <w:tcPr>
-            <w:tcW w:w="1725" w:type="dxa"/>
+            <w:tcW w:w="1396" w:type="dxa"/>
           </w:tcPr>
           <w:p>
             <w:pPr>
@@ -773,7 +1371,7 @@
         </w:tc>
         <w:tc>
           <w:tcPr>
-            <w:tcW w:w="1836" w:type="dxa"/>
+            <w:tcW w:w="1303" w:type="dxa"/>
           </w:tcPr>
           <w:p>
             <w:pPr>
@@ -792,10 +1390,16 @@
             <w:pPr>
               <w:pStyle w:val="Title2"/>
             </w:pPr>
+            <w:r>
+              <w:t>Ashraya</w:t>
+            </w:r>
           </w:p>
         </w:tc>
       </w:tr>
       <w:tr>
+        <w:trPr>
+          <w:jc w:val="center"/>
+        </w:trPr>
         <w:tc>
           <w:tcPr>
             <w:tcW w:w="3659" w:type="dxa"/>
@@ -829,7 +1433,7 @@
         </w:tc>
         <w:tc>
           <w:tcPr>
-            <w:tcW w:w="1725" w:type="dxa"/>
+            <w:tcW w:w="1396" w:type="dxa"/>
           </w:tcPr>
           <w:p>
             <w:pPr>
@@ -842,7 +1446,7 @@
         </w:tc>
         <w:tc>
           <w:tcPr>
-            <w:tcW w:w="1836" w:type="dxa"/>
+            <w:tcW w:w="1303" w:type="dxa"/>
           </w:tcPr>
           <w:p>
             <w:pPr>
@@ -861,10 +1465,16 @@
             <w:pPr>
               <w:pStyle w:val="Title2"/>
             </w:pPr>
+            <w:r>
+              <w:t>Jesse, Matt, Tyler</w:t>
+            </w:r>
           </w:p>
         </w:tc>
       </w:tr>
       <w:tr>
+        <w:trPr>
+          <w:jc w:val="center"/>
+        </w:trPr>
         <w:tc>
           <w:tcPr>
             <w:tcW w:w="3659" w:type="dxa"/>
@@ -898,7 +1508,7 @@
         </w:tc>
         <w:tc>
           <w:tcPr>
-            <w:tcW w:w="1725" w:type="dxa"/>
+            <w:tcW w:w="1396" w:type="dxa"/>
           </w:tcPr>
           <w:p>
             <w:pPr>
@@ -911,7 +1521,7 @@
         </w:tc>
         <w:tc>
           <w:tcPr>
-            <w:tcW w:w="1836" w:type="dxa"/>
+            <w:tcW w:w="1303" w:type="dxa"/>
           </w:tcPr>
           <w:p>
             <w:pPr>
@@ -930,10 +1540,16 @@
             <w:pPr>
               <w:pStyle w:val="Title2"/>
             </w:pPr>
+            <w:r>
+              <w:t>Ashraya, Jesse, Matt, Tyler</w:t>
+            </w:r>
           </w:p>
         </w:tc>
       </w:tr>
       <w:tr>
+        <w:trPr>
+          <w:jc w:val="center"/>
+        </w:trPr>
         <w:tc>
           <w:tcPr>
             <w:tcW w:w="3659" w:type="dxa"/>
@@ -967,7 +1583,7 @@
         </w:tc>
         <w:tc>
           <w:tcPr>
-            <w:tcW w:w="1725" w:type="dxa"/>
+            <w:tcW w:w="1396" w:type="dxa"/>
           </w:tcPr>
           <w:p>
             <w:pPr>
@@ -980,7 +1596,7 @@
         </w:tc>
         <w:tc>
           <w:tcPr>
-            <w:tcW w:w="1836" w:type="dxa"/>
+            <w:tcW w:w="1303" w:type="dxa"/>
           </w:tcPr>
           <w:p>
             <w:pPr>
@@ -999,10 +1615,16 @@
             <w:pPr>
               <w:pStyle w:val="Title2"/>
             </w:pPr>
+            <w:r>
+              <w:t>Matt</w:t>
+            </w:r>
           </w:p>
         </w:tc>
       </w:tr>
       <w:tr>
+        <w:trPr>
+          <w:jc w:val="center"/>
+        </w:trPr>
         <w:tc>
           <w:tcPr>
             <w:tcW w:w="3659" w:type="dxa"/>
@@ -1036,7 +1658,7 @@
         </w:tc>
         <w:tc>
           <w:tcPr>
-            <w:tcW w:w="1725" w:type="dxa"/>
+            <w:tcW w:w="1396" w:type="dxa"/>
           </w:tcPr>
           <w:p>
             <w:pPr>
@@ -1049,7 +1671,7 @@
         </w:tc>
         <w:tc>
           <w:tcPr>
-            <w:tcW w:w="1836" w:type="dxa"/>
+            <w:tcW w:w="1303" w:type="dxa"/>
           </w:tcPr>
           <w:p>
             <w:pPr>
@@ -1068,10 +1690,16 @@
             <w:pPr>
               <w:pStyle w:val="Title2"/>
             </w:pPr>
+            <w:r>
+              <w:t>Ashraya, Jesse</w:t>
+            </w:r>
           </w:p>
         </w:tc>
       </w:tr>
       <w:tr>
+        <w:trPr>
+          <w:jc w:val="center"/>
+        </w:trPr>
         <w:tc>
           <w:tcPr>
             <w:tcW w:w="3659" w:type="dxa"/>
@@ -1098,21 +1726,27 @@
             <w:pPr>
               <w:pStyle w:val="Title2"/>
             </w:pPr>
-          </w:p>
-        </w:tc>
-        <w:tc>
-          <w:tcPr>
-            <w:tcW w:w="1725" w:type="dxa"/>
-          </w:tcPr>
-          <w:p>
-            <w:pPr>
-              <w:pStyle w:val="Title2"/>
-            </w:pPr>
-          </w:p>
-        </w:tc>
-        <w:tc>
-          <w:tcPr>
-            <w:tcW w:w="1836" w:type="dxa"/>
+            <w:r>
+              <w:t>7</w:t>
+            </w:r>
+          </w:p>
+        </w:tc>
+        <w:tc>
+          <w:tcPr>
+            <w:tcW w:w="1396" w:type="dxa"/>
+          </w:tcPr>
+          <w:p>
+            <w:pPr>
+              <w:pStyle w:val="Title2"/>
+            </w:pPr>
+            <w:r>
+              <w:t>7/3</w:t>
+            </w:r>
+          </w:p>
+        </w:tc>
+        <w:tc>
+          <w:tcPr>
+            <w:tcW w:w="1303" w:type="dxa"/>
           </w:tcPr>
           <w:p>
             <w:pPr>
@@ -1131,10 +1765,16 @@
             <w:pPr>
               <w:pStyle w:val="Title2"/>
             </w:pPr>
+            <w:r>
+              <w:t>Jesse, Ashraya, Matt, Tyler</w:t>
+            </w:r>
           </w:p>
         </w:tc>
       </w:tr>
       <w:tr>
+        <w:trPr>
+          <w:jc w:val="center"/>
+        </w:trPr>
         <w:tc>
           <w:tcPr>
             <w:tcW w:w="3659" w:type="dxa"/>
@@ -1149,13 +1789,7 @@
               <w:jc w:val="both"/>
             </w:pPr>
             <w:r>
-              <w:t>Final deliveries (</w:t>
-            </w:r>
-            <w:r>
-              <w:t>Code, binaries, test data, user guide</w:t>
-            </w:r>
-            <w:r>
-              <w:t>)</w:t>
+              <w:t>Final deliveries (Code, binaries, test data, user guide)</w:t>
             </w:r>
           </w:p>
         </w:tc>
@@ -1167,21 +1801,27 @@
             <w:pPr>
               <w:pStyle w:val="Title2"/>
             </w:pPr>
-          </w:p>
-        </w:tc>
-        <w:tc>
-          <w:tcPr>
-            <w:tcW w:w="1725" w:type="dxa"/>
-          </w:tcPr>
-          <w:p>
-            <w:pPr>
-              <w:pStyle w:val="Title2"/>
-            </w:pPr>
-          </w:p>
-        </w:tc>
-        <w:tc>
-          <w:tcPr>
-            <w:tcW w:w="1836" w:type="dxa"/>
+            <w:r>
+              <w:t>7</w:t>
+            </w:r>
+          </w:p>
+        </w:tc>
+        <w:tc>
+          <w:tcPr>
+            <w:tcW w:w="1396" w:type="dxa"/>
+          </w:tcPr>
+          <w:p>
+            <w:pPr>
+              <w:pStyle w:val="Title2"/>
+            </w:pPr>
+            <w:r>
+              <w:t>7/10</w:t>
+            </w:r>
+          </w:p>
+        </w:tc>
+        <w:tc>
+          <w:tcPr>
+            <w:tcW w:w="1303" w:type="dxa"/>
           </w:tcPr>
           <w:p>
             <w:pPr>
@@ -1200,6 +1840,9 @@
             <w:pPr>
               <w:pStyle w:val="Title2"/>
             </w:pPr>
+            <w:r>
+              <w:t>Jesse, Ashraya, Matt, Tyler</w:t>
+            </w:r>
           </w:p>
         </w:tc>
       </w:tr>
@@ -1232,7 +1875,7 @@
 </file>
 
 <file path=word/endnotes.xml><?xml version="1.0" encoding="utf-8"?>
-<w:endnotes xmlns:wpc="http://schemas.microsoft.com/office/word/2010/wordprocessingCanvas" xmlns:mo="http://schemas.microsoft.com/office/mac/office/2008/main" xmlns:mc="http://schemas.openxmlformats.org/markup-compatibility/2006" xmlns:mv="urn:schemas-microsoft-com:mac:vml" xmlns:o="urn:schemas-microsoft-com:office:office" xmlns:r="http://schemas.openxmlformats.org/officeDocument/2006/relationships" xmlns:m="http://schemas.openxmlformats.org/officeDocument/2006/math" xmlns:v="urn:schemas-microsoft-com:vml" xmlns:wp14="http://schemas.microsoft.com/office/word/2010/wordprocessingDrawing" xmlns:wp="http://schemas.openxmlformats.org/drawingml/2006/wordprocessingDrawing" xmlns:w10="urn:schemas-microsoft-com:office:word" xmlns:w="http://schemas.openxmlformats.org/wordprocessingml/2006/main" xmlns:w14="http://schemas.microsoft.com/office/word/2010/wordml" xmlns:w15="http://schemas.microsoft.com/office/word/2012/wordml" xmlns:wpg="http://schemas.microsoft.com/office/word/2010/wordprocessingGroup" xmlns:wpi="http://schemas.microsoft.com/office/word/2010/wordprocessingInk" xmlns:wne="http://schemas.microsoft.com/office/word/2006/wordml" xmlns:wps="http://schemas.microsoft.com/office/word/2010/wordprocessingShape" mc:Ignorable="w14 w15 wp14">
+<w:endnotes xmlns:wpc="http://schemas.microsoft.com/office/word/2010/wordprocessingCanvas" xmlns:cx="http://schemas.microsoft.com/office/drawing/2014/chartex" xmlns:cx1="http://schemas.microsoft.com/office/drawing/2015/9/8/chartex" xmlns:cx2="http://schemas.microsoft.com/office/drawing/2015/10/21/chartex" xmlns:cx3="http://schemas.microsoft.com/office/drawing/2016/5/9/chartex" xmlns:cx4="http://schemas.microsoft.com/office/drawing/2016/5/10/chartex" xmlns:cx5="http://schemas.microsoft.com/office/drawing/2016/5/11/chartex" xmlns:cx6="http://schemas.microsoft.com/office/drawing/2016/5/12/chartex" xmlns:cx7="http://schemas.microsoft.com/office/drawing/2016/5/13/chartex" xmlns:cx8="http://schemas.microsoft.com/office/drawing/2016/5/14/chartex" xmlns:mc="http://schemas.openxmlformats.org/markup-compatibility/2006" xmlns:aink="http://schemas.microsoft.com/office/drawing/2016/ink" xmlns:am3d="http://schemas.microsoft.com/office/drawing/2017/model3d" xmlns:o="urn:schemas-microsoft-com:office:office" xmlns:r="http://schemas.openxmlformats.org/officeDocument/2006/relationships" xmlns:m="http://schemas.openxmlformats.org/officeDocument/2006/math" xmlns:v="urn:schemas-microsoft-com:vml" xmlns:wp14="http://schemas.microsoft.com/office/word/2010/wordprocessingDrawing" xmlns:wp="http://schemas.openxmlformats.org/drawingml/2006/wordprocessingDrawing" xmlns:w10="urn:schemas-microsoft-com:office:word" xmlns:w="http://schemas.openxmlformats.org/wordprocessingml/2006/main" xmlns:w14="http://schemas.microsoft.com/office/word/2010/wordml" xmlns:w15="http://schemas.microsoft.com/office/word/2012/wordml" xmlns:w16cid="http://schemas.microsoft.com/office/word/2016/wordml/cid" xmlns:w16se="http://schemas.microsoft.com/office/word/2015/wordml/symex" xmlns:wpg="http://schemas.microsoft.com/office/word/2010/wordprocessingGroup" xmlns:wpi="http://schemas.microsoft.com/office/word/2010/wordprocessingInk" xmlns:wne="http://schemas.microsoft.com/office/word/2006/wordml" xmlns:wps="http://schemas.microsoft.com/office/word/2010/wordprocessingShape" mc:Ignorable="w14 w15 w16se w16cid wp14">
   <w:endnote w:type="separator" w:id="-1">
     <w:p>
       <w:pPr>
@@ -1259,7 +1902,7 @@
 </file>
 
 <file path=word/footnotes.xml><?xml version="1.0" encoding="utf-8"?>
-<w:footnotes xmlns:wpc="http://schemas.microsoft.com/office/word/2010/wordprocessingCanvas" xmlns:mo="http://schemas.microsoft.com/office/mac/office/2008/main" xmlns:mc="http://schemas.openxmlformats.org/markup-compatibility/2006" xmlns:mv="urn:schemas-microsoft-com:mac:vml" xmlns:o="urn:schemas-microsoft-com:office:office" xmlns:r="http://schemas.openxmlformats.org/officeDocument/2006/relationships" xmlns:m="http://schemas.openxmlformats.org/officeDocument/2006/math" xmlns:v="urn:schemas-microsoft-com:vml" xmlns:wp14="http://schemas.microsoft.com/office/word/2010/wordprocessingDrawing" xmlns:wp="http://schemas.openxmlformats.org/drawingml/2006/wordprocessingDrawing" xmlns:w10="urn:schemas-microsoft-com:office:word" xmlns:w="http://schemas.openxmlformats.org/wordprocessingml/2006/main" xmlns:w14="http://schemas.microsoft.com/office/word/2010/wordml" xmlns:w15="http://schemas.microsoft.com/office/word/2012/wordml" xmlns:wpg="http://schemas.microsoft.com/office/word/2010/wordprocessingGroup" xmlns:wpi="http://schemas.microsoft.com/office/word/2010/wordprocessingInk" xmlns:wne="http://schemas.microsoft.com/office/word/2006/wordml" xmlns:wps="http://schemas.microsoft.com/office/word/2010/wordprocessingShape" mc:Ignorable="w14 w15 wp14">
+<w:footnotes xmlns:wpc="http://schemas.microsoft.com/office/word/2010/wordprocessingCanvas" xmlns:cx="http://schemas.microsoft.com/office/drawing/2014/chartex" xmlns:cx1="http://schemas.microsoft.com/office/drawing/2015/9/8/chartex" xmlns:cx2="http://schemas.microsoft.com/office/drawing/2015/10/21/chartex" xmlns:cx3="http://schemas.microsoft.com/office/drawing/2016/5/9/chartex" xmlns:cx4="http://schemas.microsoft.com/office/drawing/2016/5/10/chartex" xmlns:cx5="http://schemas.microsoft.com/office/drawing/2016/5/11/chartex" xmlns:cx6="http://schemas.microsoft.com/office/drawing/2016/5/12/chartex" xmlns:cx7="http://schemas.microsoft.com/office/drawing/2016/5/13/chartex" xmlns:cx8="http://schemas.microsoft.com/office/drawing/2016/5/14/chartex" xmlns:mc="http://schemas.openxmlformats.org/markup-compatibility/2006" xmlns:aink="http://schemas.microsoft.com/office/drawing/2016/ink" xmlns:am3d="http://schemas.microsoft.com/office/drawing/2017/model3d" xmlns:o="urn:schemas-microsoft-com:office:office" xmlns:r="http://schemas.openxmlformats.org/officeDocument/2006/relationships" xmlns:m="http://schemas.openxmlformats.org/officeDocument/2006/math" xmlns:v="urn:schemas-microsoft-com:vml" xmlns:wp14="http://schemas.microsoft.com/office/word/2010/wordprocessingDrawing" xmlns:wp="http://schemas.openxmlformats.org/drawingml/2006/wordprocessingDrawing" xmlns:w10="urn:schemas-microsoft-com:office:word" xmlns:w="http://schemas.openxmlformats.org/wordprocessingml/2006/main" xmlns:w14="http://schemas.microsoft.com/office/word/2010/wordml" xmlns:w15="http://schemas.microsoft.com/office/word/2012/wordml" xmlns:w16cid="http://schemas.microsoft.com/office/word/2016/wordml/cid" xmlns:w16se="http://schemas.microsoft.com/office/word/2015/wordml/symex" xmlns:wpg="http://schemas.microsoft.com/office/word/2010/wordprocessingGroup" xmlns:wpi="http://schemas.microsoft.com/office/word/2010/wordprocessingInk" xmlns:wne="http://schemas.microsoft.com/office/word/2006/wordml" xmlns:wps="http://schemas.microsoft.com/office/word/2010/wordprocessingShape" mc:Ignorable="w14 w15 w16se w16cid wp14">
   <w:footnote w:type="separator" w:id="-1">
     <w:p>
       <w:pPr>
@@ -1286,7 +1929,7 @@
 </file>
 
 <file path=word/header1.xml><?xml version="1.0" encoding="utf-8"?>
-<w:hdr xmlns:wpc="http://schemas.microsoft.com/office/word/2010/wordprocessingCanvas" xmlns:mo="http://schemas.microsoft.com/office/mac/office/2008/main" xmlns:mc="http://schemas.openxmlformats.org/markup-compatibility/2006" xmlns:mv="urn:schemas-microsoft-com:mac:vml" xmlns:o="urn:schemas-microsoft-com:office:office" xmlns:r="http://schemas.openxmlformats.org/officeDocument/2006/relationships" xmlns:m="http://schemas.openxmlformats.org/officeDocument/2006/math" xmlns:v="urn:schemas-microsoft-com:vml" xmlns:wp14="http://schemas.microsoft.com/office/word/2010/wordprocessingDrawing" xmlns:wp="http://schemas.openxmlformats.org/drawingml/2006/wordprocessingDrawing" xmlns:w10="urn:schemas-microsoft-com:office:word" xmlns:w="http://schemas.openxmlformats.org/wordprocessingml/2006/main" xmlns:w14="http://schemas.microsoft.com/office/word/2010/wordml" xmlns:w15="http://schemas.microsoft.com/office/word/2012/wordml" xmlns:wpg="http://schemas.microsoft.com/office/word/2010/wordprocessingGroup" xmlns:wpi="http://schemas.microsoft.com/office/word/2010/wordprocessingInk" xmlns:wne="http://schemas.microsoft.com/office/word/2006/wordml" xmlns:wps="http://schemas.microsoft.com/office/word/2010/wordprocessingShape" mc:Ignorable="w14 w15 wp14">
+<w:hdr xmlns:wpc="http://schemas.microsoft.com/office/word/2010/wordprocessingCanvas" xmlns:cx="http://schemas.microsoft.com/office/drawing/2014/chartex" xmlns:cx1="http://schemas.microsoft.com/office/drawing/2015/9/8/chartex" xmlns:cx2="http://schemas.microsoft.com/office/drawing/2015/10/21/chartex" xmlns:cx3="http://schemas.microsoft.com/office/drawing/2016/5/9/chartex" xmlns:cx4="http://schemas.microsoft.com/office/drawing/2016/5/10/chartex" xmlns:cx5="http://schemas.microsoft.com/office/drawing/2016/5/11/chartex" xmlns:cx6="http://schemas.microsoft.com/office/drawing/2016/5/12/chartex" xmlns:cx7="http://schemas.microsoft.com/office/drawing/2016/5/13/chartex" xmlns:cx8="http://schemas.microsoft.com/office/drawing/2016/5/14/chartex" xmlns:mc="http://schemas.openxmlformats.org/markup-compatibility/2006" xmlns:aink="http://schemas.microsoft.com/office/drawing/2016/ink" xmlns:am3d="http://schemas.microsoft.com/office/drawing/2017/model3d" xmlns:o="urn:schemas-microsoft-com:office:office" xmlns:r="http://schemas.openxmlformats.org/officeDocument/2006/relationships" xmlns:m="http://schemas.openxmlformats.org/officeDocument/2006/math" xmlns:v="urn:schemas-microsoft-com:vml" xmlns:wp14="http://schemas.microsoft.com/office/word/2010/wordprocessingDrawing" xmlns:wp="http://schemas.openxmlformats.org/drawingml/2006/wordprocessingDrawing" xmlns:w10="urn:schemas-microsoft-com:office:word" xmlns:w="http://schemas.openxmlformats.org/wordprocessingml/2006/main" xmlns:w14="http://schemas.microsoft.com/office/word/2010/wordml" xmlns:w15="http://schemas.microsoft.com/office/word/2012/wordml" xmlns:w16cid="http://schemas.microsoft.com/office/word/2016/wordml/cid" xmlns:w16se="http://schemas.microsoft.com/office/word/2015/wordml/symex" xmlns:wpg="http://schemas.microsoft.com/office/word/2010/wordprocessingGroup" xmlns:wpi="http://schemas.microsoft.com/office/word/2010/wordprocessingInk" xmlns:wne="http://schemas.microsoft.com/office/word/2006/wordml" xmlns:wps="http://schemas.microsoft.com/office/word/2010/wordprocessingShape" mc:Ignorable="w14 w15 w16se w16cid wp14">
   <w:tbl>
     <w:tblPr>
       <w:tblW w:w="0" w:type="auto"/>
@@ -1350,7 +1993,7 @@
             <w:rPr>
               <w:noProof/>
             </w:rPr>
-            <w:t>2</w:t>
+            <w:t>4</w:t>
           </w:r>
           <w:r>
             <w:rPr>
@@ -1371,7 +2014,7 @@
 </file>
 
 <file path=word/header2.xml><?xml version="1.0" encoding="utf-8"?>
-<w:hdr xmlns:wpc="http://schemas.microsoft.com/office/word/2010/wordprocessingCanvas" xmlns:mo="http://schemas.microsoft.com/office/mac/office/2008/main" xmlns:mc="http://schemas.openxmlformats.org/markup-compatibility/2006" xmlns:mv="urn:schemas-microsoft-com:mac:vml" xmlns:o="urn:schemas-microsoft-com:office:office" xmlns:r="http://schemas.openxmlformats.org/officeDocument/2006/relationships" xmlns:m="http://schemas.openxmlformats.org/officeDocument/2006/math" xmlns:v="urn:schemas-microsoft-com:vml" xmlns:wp14="http://schemas.microsoft.com/office/word/2010/wordprocessingDrawing" xmlns:wp="http://schemas.openxmlformats.org/drawingml/2006/wordprocessingDrawing" xmlns:w10="urn:schemas-microsoft-com:office:word" xmlns:w="http://schemas.openxmlformats.org/wordprocessingml/2006/main" xmlns:w14="http://schemas.microsoft.com/office/word/2010/wordml" xmlns:w15="http://schemas.microsoft.com/office/word/2012/wordml" xmlns:wpg="http://schemas.microsoft.com/office/word/2010/wordprocessingGroup" xmlns:wpi="http://schemas.microsoft.com/office/word/2010/wordprocessingInk" xmlns:wne="http://schemas.microsoft.com/office/word/2006/wordml" xmlns:wps="http://schemas.microsoft.com/office/word/2010/wordprocessingShape" mc:Ignorable="w14 w15 wp14">
+<w:hdr xmlns:wpc="http://schemas.microsoft.com/office/word/2010/wordprocessingCanvas" xmlns:cx="http://schemas.microsoft.com/office/drawing/2014/chartex" xmlns:cx1="http://schemas.microsoft.com/office/drawing/2015/9/8/chartex" xmlns:cx2="http://schemas.microsoft.com/office/drawing/2015/10/21/chartex" xmlns:cx3="http://schemas.microsoft.com/office/drawing/2016/5/9/chartex" xmlns:cx4="http://schemas.microsoft.com/office/drawing/2016/5/10/chartex" xmlns:cx5="http://schemas.microsoft.com/office/drawing/2016/5/11/chartex" xmlns:cx6="http://schemas.microsoft.com/office/drawing/2016/5/12/chartex" xmlns:cx7="http://schemas.microsoft.com/office/drawing/2016/5/13/chartex" xmlns:cx8="http://schemas.microsoft.com/office/drawing/2016/5/14/chartex" xmlns:mc="http://schemas.openxmlformats.org/markup-compatibility/2006" xmlns:aink="http://schemas.microsoft.com/office/drawing/2016/ink" xmlns:am3d="http://schemas.microsoft.com/office/drawing/2017/model3d" xmlns:o="urn:schemas-microsoft-com:office:office" xmlns:r="http://schemas.openxmlformats.org/officeDocument/2006/relationships" xmlns:m="http://schemas.openxmlformats.org/officeDocument/2006/math" xmlns:v="urn:schemas-microsoft-com:vml" xmlns:wp14="http://schemas.microsoft.com/office/word/2010/wordprocessingDrawing" xmlns:wp="http://schemas.openxmlformats.org/drawingml/2006/wordprocessingDrawing" xmlns:w10="urn:schemas-microsoft-com:office:word" xmlns:w="http://schemas.openxmlformats.org/wordprocessingml/2006/main" xmlns:w14="http://schemas.microsoft.com/office/word/2010/wordml" xmlns:w15="http://schemas.microsoft.com/office/word/2012/wordml" xmlns:w16cid="http://schemas.microsoft.com/office/word/2016/wordml/cid" xmlns:w16se="http://schemas.microsoft.com/office/word/2015/wordml/symex" xmlns:wpg="http://schemas.microsoft.com/office/word/2010/wordprocessingGroup" xmlns:wpi="http://schemas.microsoft.com/office/word/2010/wordprocessingInk" xmlns:wne="http://schemas.microsoft.com/office/word/2006/wordml" xmlns:wps="http://schemas.microsoft.com/office/word/2010/wordprocessingShape" mc:Ignorable="w14 w15 w16se w16cid wp14">
   <w:tbl>
     <w:tblPr>
       <w:tblW w:w="0" w:type="auto"/>
@@ -1449,8 +2092,8 @@
 </file>
 
 <file path=word/numbering.xml><?xml version="1.0" encoding="utf-8"?>
-<w:numbering xmlns:wpc="http://schemas.microsoft.com/office/word/2010/wordprocessingCanvas" xmlns:mo="http://schemas.microsoft.com/office/mac/office/2008/main" xmlns:mc="http://schemas.openxmlformats.org/markup-compatibility/2006" xmlns:mv="urn:schemas-microsoft-com:mac:vml" xmlns:o="urn:schemas-microsoft-com:office:office" xmlns:r="http://schemas.openxmlformats.org/officeDocument/2006/relationships" xmlns:m="http://schemas.openxmlformats.org/officeDocument/2006/math" xmlns:v="urn:schemas-microsoft-com:vml" xmlns:wp14="http://schemas.microsoft.com/office/word/2010/wordprocessingDrawing" xmlns:wp="http://schemas.openxmlformats.org/drawingml/2006/wordprocessingDrawing" xmlns:w10="urn:schemas-microsoft-com:office:word" xmlns:w="http://schemas.openxmlformats.org/wordprocessingml/2006/main" xmlns:w14="http://schemas.microsoft.com/office/word/2010/wordml" xmlns:w15="http://schemas.microsoft.com/office/word/2012/wordml" xmlns:wpg="http://schemas.microsoft.com/office/word/2010/wordprocessingGroup" xmlns:wpi="http://schemas.microsoft.com/office/word/2010/wordprocessingInk" xmlns:wne="http://schemas.microsoft.com/office/word/2006/wordml" xmlns:wps="http://schemas.microsoft.com/office/word/2010/wordprocessingShape" mc:Ignorable="w14 w15 wp14">
-  <w:abstractNum w:abstractNumId="0">
+<w:numbering xmlns:wpc="http://schemas.microsoft.com/office/word/2010/wordprocessingCanvas" xmlns:cx="http://schemas.microsoft.com/office/drawing/2014/chartex" xmlns:cx1="http://schemas.microsoft.com/office/drawing/2015/9/8/chartex" xmlns:cx2="http://schemas.microsoft.com/office/drawing/2015/10/21/chartex" xmlns:cx3="http://schemas.microsoft.com/office/drawing/2016/5/9/chartex" xmlns:cx4="http://schemas.microsoft.com/office/drawing/2016/5/10/chartex" xmlns:cx5="http://schemas.microsoft.com/office/drawing/2016/5/11/chartex" xmlns:cx6="http://schemas.microsoft.com/office/drawing/2016/5/12/chartex" xmlns:cx7="http://schemas.microsoft.com/office/drawing/2016/5/13/chartex" xmlns:cx8="http://schemas.microsoft.com/office/drawing/2016/5/14/chartex" xmlns:mc="http://schemas.openxmlformats.org/markup-compatibility/2006" xmlns:aink="http://schemas.microsoft.com/office/drawing/2016/ink" xmlns:am3d="http://schemas.microsoft.com/office/drawing/2017/model3d" xmlns:o="urn:schemas-microsoft-com:office:office" xmlns:r="http://schemas.openxmlformats.org/officeDocument/2006/relationships" xmlns:m="http://schemas.openxmlformats.org/officeDocument/2006/math" xmlns:v="urn:schemas-microsoft-com:vml" xmlns:wp14="http://schemas.microsoft.com/office/word/2010/wordprocessingDrawing" xmlns:wp="http://schemas.openxmlformats.org/drawingml/2006/wordprocessingDrawing" xmlns:w10="urn:schemas-microsoft-com:office:word" xmlns:w="http://schemas.openxmlformats.org/wordprocessingml/2006/main" xmlns:w14="http://schemas.microsoft.com/office/word/2010/wordml" xmlns:w15="http://schemas.microsoft.com/office/word/2012/wordml" xmlns:w16cid="http://schemas.microsoft.com/office/word/2016/wordml/cid" xmlns:w16se="http://schemas.microsoft.com/office/word/2015/wordml/symex" xmlns:wpg="http://schemas.microsoft.com/office/word/2010/wordprocessingGroup" xmlns:wpi="http://schemas.microsoft.com/office/word/2010/wordprocessingInk" xmlns:wne="http://schemas.microsoft.com/office/word/2006/wordml" xmlns:wps="http://schemas.microsoft.com/office/word/2010/wordprocessingShape" mc:Ignorable="w14 w15 w16se w16cid wp14">
+  <w:abstractNum w:abstractNumId="0" w15:restartNumberingAfterBreak="0">
     <w:nsid w:val="FFFFFF7C"/>
     <w:multiLevelType w:val="singleLevel"/>
     <w:tmpl w:val="6ED08D94"/>
@@ -1468,7 +2111,7 @@
       </w:pPr>
     </w:lvl>
   </w:abstractNum>
-  <w:abstractNum w:abstractNumId="1">
+  <w:abstractNum w:abstractNumId="1" w15:restartNumberingAfterBreak="0">
     <w:nsid w:val="FFFFFF7D"/>
     <w:multiLevelType w:val="singleLevel"/>
     <w:tmpl w:val="3D5203EE"/>
@@ -1486,7 +2129,7 @@
       </w:pPr>
     </w:lvl>
   </w:abstractNum>
-  <w:abstractNum w:abstractNumId="2">
+  <w:abstractNum w:abstractNumId="2" w15:restartNumberingAfterBreak="0">
     <w:nsid w:val="FFFFFF7E"/>
     <w:multiLevelType w:val="singleLevel"/>
     <w:tmpl w:val="F2DC96EC"/>
@@ -1504,7 +2147,7 @@
       </w:pPr>
     </w:lvl>
   </w:abstractNum>
-  <w:abstractNum w:abstractNumId="3">
+  <w:abstractNum w:abstractNumId="3" w15:restartNumberingAfterBreak="0">
     <w:nsid w:val="FFFFFF7F"/>
     <w:multiLevelType w:val="singleLevel"/>
     <w:tmpl w:val="94D2CA36"/>
@@ -1522,7 +2165,7 @@
       </w:pPr>
     </w:lvl>
   </w:abstractNum>
-  <w:abstractNum w:abstractNumId="4">
+  <w:abstractNum w:abstractNumId="4" w15:restartNumberingAfterBreak="0">
     <w:nsid w:val="FFFFFF80"/>
     <w:multiLevelType w:val="singleLevel"/>
     <w:tmpl w:val="17BCEBA6"/>
@@ -1543,7 +2186,7 @@
       </w:rPr>
     </w:lvl>
   </w:abstractNum>
-  <w:abstractNum w:abstractNumId="5">
+  <w:abstractNum w:abstractNumId="5" w15:restartNumberingAfterBreak="0">
     <w:nsid w:val="FFFFFF81"/>
     <w:multiLevelType w:val="singleLevel"/>
     <w:tmpl w:val="7D386FFE"/>
@@ -1564,7 +2207,7 @@
       </w:rPr>
     </w:lvl>
   </w:abstractNum>
-  <w:abstractNum w:abstractNumId="6">
+  <w:abstractNum w:abstractNumId="6" w15:restartNumberingAfterBreak="0">
     <w:nsid w:val="FFFFFF82"/>
     <w:multiLevelType w:val="singleLevel"/>
     <w:tmpl w:val="D73A80FE"/>
@@ -1585,7 +2228,7 @@
       </w:rPr>
     </w:lvl>
   </w:abstractNum>
-  <w:abstractNum w:abstractNumId="7">
+  <w:abstractNum w:abstractNumId="7" w15:restartNumberingAfterBreak="0">
     <w:nsid w:val="FFFFFF83"/>
     <w:multiLevelType w:val="singleLevel"/>
     <w:tmpl w:val="0AB08068"/>
@@ -1606,7 +2249,7 @@
       </w:rPr>
     </w:lvl>
   </w:abstractNum>
-  <w:abstractNum w:abstractNumId="8">
+  <w:abstractNum w:abstractNumId="8" w15:restartNumberingAfterBreak="0">
     <w:nsid w:val="FFFFFF88"/>
     <w:multiLevelType w:val="singleLevel"/>
     <w:tmpl w:val="D6E00290"/>
@@ -1627,7 +2270,7 @@
       </w:rPr>
     </w:lvl>
   </w:abstractNum>
-  <w:abstractNum w:abstractNumId="9">
+  <w:abstractNum w:abstractNumId="9" w15:restartNumberingAfterBreak="0">
     <w:nsid w:val="FFFFFF89"/>
     <w:multiLevelType w:val="singleLevel"/>
     <w:tmpl w:val="D6FC344C"/>
@@ -1648,7 +2291,7 @@
       </w:rPr>
     </w:lvl>
   </w:abstractNum>
-  <w:abstractNum w:abstractNumId="10">
+  <w:abstractNum w:abstractNumId="10" w15:restartNumberingAfterBreak="0">
     <w:nsid w:val="24516B00"/>
     <w:multiLevelType w:val="hybridMultilevel"/>
     <w:tmpl w:val="6396EF08"/>
@@ -1737,7 +2380,7 @@
       </w:pPr>
     </w:lvl>
   </w:abstractNum>
-  <w:abstractNum w:abstractNumId="11">
+  <w:abstractNum w:abstractNumId="11" w15:restartNumberingAfterBreak="0">
     <w:nsid w:val="461720B4"/>
     <w:multiLevelType w:val="hybridMultilevel"/>
     <w:tmpl w:val="925A011A"/>
@@ -1826,7 +2469,120 @@
       </w:pPr>
     </w:lvl>
   </w:abstractNum>
-  <w:abstractNum w:abstractNumId="12">
+  <w:abstractNum w:abstractNumId="12" w15:restartNumberingAfterBreak="0">
+    <w:nsid w:val="6A4F2717"/>
+    <w:multiLevelType w:val="hybridMultilevel"/>
+    <w:tmpl w:val="98129138"/>
+    <w:lvl w:ilvl="0" w:tplc="04090001">
+      <w:start w:val="1"/>
+      <w:numFmt w:val="bullet"/>
+      <w:lvlText w:val=""/>
+      <w:lvlJc w:val="left"/>
+      <w:pPr>
+        <w:ind w:left="720" w:hanging="360"/>
+      </w:pPr>
+      <w:rPr>
+        <w:rFonts w:ascii="Symbol" w:hAnsi="Symbol" w:hint="default"/>
+      </w:rPr>
+    </w:lvl>
+    <w:lvl w:ilvl="1" w:tplc="04090003">
+      <w:start w:val="1"/>
+      <w:numFmt w:val="bullet"/>
+      <w:lvlText w:val="o"/>
+      <w:lvlJc w:val="left"/>
+      <w:pPr>
+        <w:ind w:left="1440" w:hanging="360"/>
+      </w:pPr>
+      <w:rPr>
+        <w:rFonts w:ascii="Courier New" w:hAnsi="Courier New" w:cs="Courier New" w:hint="default"/>
+      </w:rPr>
+    </w:lvl>
+    <w:lvl w:ilvl="2" w:tplc="04090005" w:tentative="1">
+      <w:start w:val="1"/>
+      <w:numFmt w:val="bullet"/>
+      <w:lvlText w:val=""/>
+      <w:lvlJc w:val="left"/>
+      <w:pPr>
+        <w:ind w:left="2160" w:hanging="360"/>
+      </w:pPr>
+      <w:rPr>
+        <w:rFonts w:ascii="Wingdings" w:hAnsi="Wingdings" w:hint="default"/>
+      </w:rPr>
+    </w:lvl>
+    <w:lvl w:ilvl="3" w:tplc="04090001" w:tentative="1">
+      <w:start w:val="1"/>
+      <w:numFmt w:val="bullet"/>
+      <w:lvlText w:val=""/>
+      <w:lvlJc w:val="left"/>
+      <w:pPr>
+        <w:ind w:left="2880" w:hanging="360"/>
+      </w:pPr>
+      <w:rPr>
+        <w:rFonts w:ascii="Symbol" w:hAnsi="Symbol" w:hint="default"/>
+      </w:rPr>
+    </w:lvl>
+    <w:lvl w:ilvl="4" w:tplc="04090003" w:tentative="1">
+      <w:start w:val="1"/>
+      <w:numFmt w:val="bullet"/>
+      <w:lvlText w:val="o"/>
+      <w:lvlJc w:val="left"/>
+      <w:pPr>
+        <w:ind w:left="3600" w:hanging="360"/>
+      </w:pPr>
+      <w:rPr>
+        <w:rFonts w:ascii="Courier New" w:hAnsi="Courier New" w:cs="Courier New" w:hint="default"/>
+      </w:rPr>
+    </w:lvl>
+    <w:lvl w:ilvl="5" w:tplc="04090005" w:tentative="1">
+      <w:start w:val="1"/>
+      <w:numFmt w:val="bullet"/>
+      <w:lvlText w:val=""/>
+      <w:lvlJc w:val="left"/>
+      <w:pPr>
+        <w:ind w:left="4320" w:hanging="360"/>
+      </w:pPr>
+      <w:rPr>
+        <w:rFonts w:ascii="Wingdings" w:hAnsi="Wingdings" w:hint="default"/>
+      </w:rPr>
+    </w:lvl>
+    <w:lvl w:ilvl="6" w:tplc="04090001" w:tentative="1">
+      <w:start w:val="1"/>
+      <w:numFmt w:val="bullet"/>
+      <w:lvlText w:val=""/>
+      <w:lvlJc w:val="left"/>
+      <w:pPr>
+        <w:ind w:left="5040" w:hanging="360"/>
+      </w:pPr>
+      <w:rPr>
+        <w:rFonts w:ascii="Symbol" w:hAnsi="Symbol" w:hint="default"/>
+      </w:rPr>
+    </w:lvl>
+    <w:lvl w:ilvl="7" w:tplc="04090003" w:tentative="1">
+      <w:start w:val="1"/>
+      <w:numFmt w:val="bullet"/>
+      <w:lvlText w:val="o"/>
+      <w:lvlJc w:val="left"/>
+      <w:pPr>
+        <w:ind w:left="5760" w:hanging="360"/>
+      </w:pPr>
+      <w:rPr>
+        <w:rFonts w:ascii="Courier New" w:hAnsi="Courier New" w:cs="Courier New" w:hint="default"/>
+      </w:rPr>
+    </w:lvl>
+    <w:lvl w:ilvl="8" w:tplc="04090005" w:tentative="1">
+      <w:start w:val="1"/>
+      <w:numFmt w:val="bullet"/>
+      <w:lvlText w:val=""/>
+      <w:lvlJc w:val="left"/>
+      <w:pPr>
+        <w:ind w:left="6480" w:hanging="360"/>
+      </w:pPr>
+      <w:rPr>
+        <w:rFonts w:ascii="Wingdings" w:hAnsi="Wingdings" w:hint="default"/>
+      </w:rPr>
+    </w:lvl>
+  </w:abstractNum>
+  <w:abstractNum w:abstractNumId="13" w15:restartNumberingAfterBreak="0">
     <w:nsid w:val="6DEC5830"/>
     <w:multiLevelType w:val="hybridMultilevel"/>
     <w:tmpl w:val="F5602E7A"/>
@@ -1939,7 +2695,7 @@
       </w:rPr>
     </w:lvl>
   </w:abstractNum>
-  <w:abstractNum w:abstractNumId="13">
+  <w:abstractNum w:abstractNumId="14" w15:restartNumberingAfterBreak="0">
     <w:nsid w:val="758F511D"/>
     <w:multiLevelType w:val="hybridMultilevel"/>
     <w:tmpl w:val="FF5886E0"/>
@@ -2026,6 +2782,119 @@
       <w:pPr>
         <w:ind w:left="6480" w:hanging="180"/>
       </w:pPr>
+    </w:lvl>
+  </w:abstractNum>
+  <w:abstractNum w:abstractNumId="15" w15:restartNumberingAfterBreak="0">
+    <w:nsid w:val="77F1344B"/>
+    <w:multiLevelType w:val="hybridMultilevel"/>
+    <w:tmpl w:val="D9E0F9C6"/>
+    <w:lvl w:ilvl="0" w:tplc="04090001">
+      <w:start w:val="1"/>
+      <w:numFmt w:val="bullet"/>
+      <w:lvlText w:val=""/>
+      <w:lvlJc w:val="left"/>
+      <w:pPr>
+        <w:ind w:left="720" w:hanging="360"/>
+      </w:pPr>
+      <w:rPr>
+        <w:rFonts w:ascii="Symbol" w:hAnsi="Symbol" w:hint="default"/>
+      </w:rPr>
+    </w:lvl>
+    <w:lvl w:ilvl="1" w:tplc="04090003" w:tentative="1">
+      <w:start w:val="1"/>
+      <w:numFmt w:val="bullet"/>
+      <w:lvlText w:val="o"/>
+      <w:lvlJc w:val="left"/>
+      <w:pPr>
+        <w:ind w:left="1440" w:hanging="360"/>
+      </w:pPr>
+      <w:rPr>
+        <w:rFonts w:ascii="Courier New" w:hAnsi="Courier New" w:cs="Courier New" w:hint="default"/>
+      </w:rPr>
+    </w:lvl>
+    <w:lvl w:ilvl="2" w:tplc="04090005" w:tentative="1">
+      <w:start w:val="1"/>
+      <w:numFmt w:val="bullet"/>
+      <w:lvlText w:val=""/>
+      <w:lvlJc w:val="left"/>
+      <w:pPr>
+        <w:ind w:left="2160" w:hanging="360"/>
+      </w:pPr>
+      <w:rPr>
+        <w:rFonts w:ascii="Wingdings" w:hAnsi="Wingdings" w:hint="default"/>
+      </w:rPr>
+    </w:lvl>
+    <w:lvl w:ilvl="3" w:tplc="04090001" w:tentative="1">
+      <w:start w:val="1"/>
+      <w:numFmt w:val="bullet"/>
+      <w:lvlText w:val=""/>
+      <w:lvlJc w:val="left"/>
+      <w:pPr>
+        <w:ind w:left="2880" w:hanging="360"/>
+      </w:pPr>
+      <w:rPr>
+        <w:rFonts w:ascii="Symbol" w:hAnsi="Symbol" w:hint="default"/>
+      </w:rPr>
+    </w:lvl>
+    <w:lvl w:ilvl="4" w:tplc="04090003" w:tentative="1">
+      <w:start w:val="1"/>
+      <w:numFmt w:val="bullet"/>
+      <w:lvlText w:val="o"/>
+      <w:lvlJc w:val="left"/>
+      <w:pPr>
+        <w:ind w:left="3600" w:hanging="360"/>
+      </w:pPr>
+      <w:rPr>
+        <w:rFonts w:ascii="Courier New" w:hAnsi="Courier New" w:cs="Courier New" w:hint="default"/>
+      </w:rPr>
+    </w:lvl>
+    <w:lvl w:ilvl="5" w:tplc="04090005" w:tentative="1">
+      <w:start w:val="1"/>
+      <w:numFmt w:val="bullet"/>
+      <w:lvlText w:val=""/>
+      <w:lvlJc w:val="left"/>
+      <w:pPr>
+        <w:ind w:left="4320" w:hanging="360"/>
+      </w:pPr>
+      <w:rPr>
+        <w:rFonts w:ascii="Wingdings" w:hAnsi="Wingdings" w:hint="default"/>
+      </w:rPr>
+    </w:lvl>
+    <w:lvl w:ilvl="6" w:tplc="04090001" w:tentative="1">
+      <w:start w:val="1"/>
+      <w:numFmt w:val="bullet"/>
+      <w:lvlText w:val=""/>
+      <w:lvlJc w:val="left"/>
+      <w:pPr>
+        <w:ind w:left="5040" w:hanging="360"/>
+      </w:pPr>
+      <w:rPr>
+        <w:rFonts w:ascii="Symbol" w:hAnsi="Symbol" w:hint="default"/>
+      </w:rPr>
+    </w:lvl>
+    <w:lvl w:ilvl="7" w:tplc="04090003" w:tentative="1">
+      <w:start w:val="1"/>
+      <w:numFmt w:val="bullet"/>
+      <w:lvlText w:val="o"/>
+      <w:lvlJc w:val="left"/>
+      <w:pPr>
+        <w:ind w:left="5760" w:hanging="360"/>
+      </w:pPr>
+      <w:rPr>
+        <w:rFonts w:ascii="Courier New" w:hAnsi="Courier New" w:cs="Courier New" w:hint="default"/>
+      </w:rPr>
+    </w:lvl>
+    <w:lvl w:ilvl="8" w:tplc="04090005" w:tentative="1">
+      <w:start w:val="1"/>
+      <w:numFmt w:val="bullet"/>
+      <w:lvlText w:val=""/>
+      <w:lvlJc w:val="left"/>
+      <w:pPr>
+        <w:ind w:left="6480" w:hanging="360"/>
+      </w:pPr>
+      <w:rPr>
+        <w:rFonts w:ascii="Wingdings" w:hAnsi="Wingdings" w:hint="default"/>
+      </w:rPr>
     </w:lvl>
   </w:abstractNum>
   <w:num w:numId="1">
@@ -2065,22 +2934,28 @@
     </w:lvlOverride>
   </w:num>
   <w:num w:numId="12">
-    <w:abstractNumId w:val="12"/>
+    <w:abstractNumId w:val="13"/>
   </w:num>
   <w:num w:numId="13">
     <w:abstractNumId w:val="11"/>
   </w:num>
   <w:num w:numId="14">
-    <w:abstractNumId w:val="13"/>
+    <w:abstractNumId w:val="14"/>
   </w:num>
   <w:num w:numId="15">
     <w:abstractNumId w:val="10"/>
+  </w:num>
+  <w:num w:numId="16">
+    <w:abstractNumId w:val="12"/>
+  </w:num>
+  <w:num w:numId="17">
+    <w:abstractNumId w:val="15"/>
   </w:num>
 </w:numbering>
 </file>
 
 <file path=word/styles.xml><?xml version="1.0" encoding="utf-8"?>
-<w:styles xmlns:mc="http://schemas.openxmlformats.org/markup-compatibility/2006" xmlns:r="http://schemas.openxmlformats.org/officeDocument/2006/relationships" xmlns:w="http://schemas.openxmlformats.org/wordprocessingml/2006/main" xmlns:w14="http://schemas.microsoft.com/office/word/2010/wordml" xmlns:w15="http://schemas.microsoft.com/office/word/2012/wordml" mc:Ignorable="w14 w15">
+<w:styles xmlns:mc="http://schemas.openxmlformats.org/markup-compatibility/2006" xmlns:r="http://schemas.openxmlformats.org/officeDocument/2006/relationships" xmlns:w="http://schemas.openxmlformats.org/wordprocessingml/2006/main" xmlns:w14="http://schemas.microsoft.com/office/word/2010/wordml" xmlns:w15="http://schemas.microsoft.com/office/word/2012/wordml" xmlns:w16cid="http://schemas.microsoft.com/office/word/2016/wordml/cid" xmlns:w16se="http://schemas.microsoft.com/office/word/2015/wordml/symex" mc:Ignorable="w14 w15 w16se w16cid">
   <w:docDefaults>
     <w:rPrDefault>
       <w:rPr>
@@ -2098,7 +2973,7 @@
       </w:pPr>
     </w:pPrDefault>
   </w:docDefaults>
-  <w:latentStyles w:defLockedState="0" w:defUIPriority="99" w:defSemiHidden="0" w:defUnhideWhenUsed="0" w:defQFormat="0" w:count="380">
+  <w:latentStyles w:defLockedState="0" w:defUIPriority="99" w:defSemiHidden="0" w:defUnhideWhenUsed="0" w:defQFormat="0" w:count="375">
     <w:lsdException w:name="Normal" w:uiPriority="0" w:qFormat="1"/>
     <w:lsdException w:name="heading 1" w:uiPriority="9" w:qFormat="1"/>
     <w:lsdException w:name="heading 2" w:semiHidden="1" w:uiPriority="3" w:unhideWhenUsed="1" w:qFormat="1"/>
@@ -2481,7 +3356,7 @@
     <w:basedOn w:val="Normal"/>
     <w:next w:val="Normal"/>
     <w:link w:val="Heading1Char"/>
-    <w:uiPriority w:val="5"/>
+    <w:uiPriority w:val="9"/>
     <w:qFormat/>
     <w:pPr>
       <w:keepNext/>
@@ -2675,7 +3550,8 @@
     <w:name w:val="Heading 1 Char"/>
     <w:basedOn w:val="DefaultParagraphFont"/>
     <w:link w:val="Heading1"/>
-    <w:uiPriority w:val="5"/>
+    <w:uiPriority w:val="9"/>
+    <w:qFormat/>
     <w:rsid w:val="00DB2E59"/>
     <w:rPr>
       <w:rFonts w:asciiTheme="majorHAnsi" w:eastAsiaTheme="majorEastAsia" w:hAnsiTheme="majorHAnsi" w:cstheme="majorBidi"/>
@@ -3264,7 +4140,6 @@
       <w:spacing w:line="240" w:lineRule="auto"/>
     </w:pPr>
     <w:tblPr>
-      <w:tblInd w:w="0" w:type="dxa"/>
       <w:tblBorders>
         <w:top w:val="single" w:sz="4" w:space="0" w:color="auto"/>
         <w:left w:val="single" w:sz="4" w:space="0" w:color="auto"/>
@@ -3273,12 +4148,6 @@
         <w:insideH w:val="single" w:sz="4" w:space="0" w:color="auto"/>
         <w:insideV w:val="single" w:sz="4" w:space="0" w:color="auto"/>
       </w:tblBorders>
-      <w:tblCellMar>
-        <w:top w:w="0" w:type="dxa"/>
-        <w:left w:w="108" w:type="dxa"/>
-        <w:bottom w:w="0" w:type="dxa"/>
-        <w:right w:w="108" w:type="dxa"/>
-      </w:tblCellMar>
     </w:tblPr>
   </w:style>
   <w:style w:type="table" w:styleId="TableGridLight">
@@ -3289,7 +4158,6 @@
       <w:spacing w:line="240" w:lineRule="auto"/>
     </w:pPr>
     <w:tblPr>
-      <w:tblInd w:w="0" w:type="dxa"/>
       <w:tblBorders>
         <w:top w:val="single" w:sz="4" w:space="0" w:color="BFBFBF" w:themeColor="background1" w:themeShade="BF"/>
         <w:left w:val="single" w:sz="4" w:space="0" w:color="BFBFBF" w:themeColor="background1" w:themeShade="BF"/>
@@ -3298,12 +4166,6 @@
         <w:insideH w:val="single" w:sz="4" w:space="0" w:color="BFBFBF" w:themeColor="background1" w:themeShade="BF"/>
         <w:insideV w:val="single" w:sz="4" w:space="0" w:color="BFBFBF" w:themeColor="background1" w:themeShade="BF"/>
       </w:tblBorders>
-      <w:tblCellMar>
-        <w:top w:w="0" w:type="dxa"/>
-        <w:left w:w="108" w:type="dxa"/>
-        <w:bottom w:w="0" w:type="dxa"/>
-        <w:right w:w="108" w:type="dxa"/>
-      </w:tblCellMar>
     </w:tblPr>
   </w:style>
   <w:style w:type="character" w:customStyle="1" w:styleId="Heading6Char">
@@ -4198,17 +5060,10 @@
       <w:ind w:firstLine="0"/>
     </w:pPr>
     <w:tblPr>
-      <w:tblInd w:w="0" w:type="dxa"/>
       <w:tblBorders>
         <w:top w:val="single" w:sz="12" w:space="0" w:color="auto"/>
         <w:bottom w:val="single" w:sz="12" w:space="0" w:color="auto"/>
       </w:tblBorders>
-      <w:tblCellMar>
-        <w:top w:w="0" w:type="dxa"/>
-        <w:left w:w="108" w:type="dxa"/>
-        <w:bottom w:w="0" w:type="dxa"/>
-        <w:right w:w="108" w:type="dxa"/>
-      </w:tblCellMar>
     </w:tblPr>
     <w:tblStylePr w:type="firstRow">
       <w:rPr>
@@ -4406,7 +5261,6 @@
     <w:tblPr>
       <w:tblStyleRowBandSize w:val="1"/>
       <w:tblStyleColBandSize w:val="1"/>
-      <w:tblInd w:w="0" w:type="dxa"/>
       <w:tblBorders>
         <w:top w:val="single" w:sz="4" w:space="0" w:color="B2B2B2" w:themeColor="accent4" w:themeTint="99"/>
         <w:left w:val="single" w:sz="4" w:space="0" w:color="B2B2B2" w:themeColor="accent4" w:themeTint="99"/>
@@ -4415,12 +5269,6 @@
         <w:insideH w:val="single" w:sz="4" w:space="0" w:color="B2B2B2" w:themeColor="accent4" w:themeTint="99"/>
         <w:insideV w:val="single" w:sz="4" w:space="0" w:color="B2B2B2" w:themeColor="accent4" w:themeTint="99"/>
       </w:tblBorders>
-      <w:tblCellMar>
-        <w:top w:w="0" w:type="dxa"/>
-        <w:left w:w="108" w:type="dxa"/>
-        <w:bottom w:w="0" w:type="dxa"/>
-        <w:right w:w="108" w:type="dxa"/>
-      </w:tblCellMar>
     </w:tblPr>
     <w:tblStylePr w:type="firstRow">
       <w:rPr>
@@ -4706,7 +5554,7 @@
 </file>
 
 <file path=customXml/itemProps2.xml><?xml version="1.0" encoding="utf-8"?>
-<ds:datastoreItem xmlns:ds="http://schemas.openxmlformats.org/officeDocument/2006/customXml" ds:itemID="{B15FA417-AADC-7842-8E5C-A5A9854FC0AC}">
+<ds:datastoreItem xmlns:ds="http://schemas.openxmlformats.org/officeDocument/2006/customXml" ds:itemID="{DA6A4CDD-ABA4-4769-A79D-646B515F1E10}">
   <ds:schemaRefs>
     <ds:schemaRef ds:uri="http://schemas.openxmlformats.org/officeDocument/2006/bibliography"/>
   </ds:schemaRefs>

</xml_diff>

<commit_message>
No update - grammar fixes
</commit_message>
<xml_diff>
--- a/Project Plan.docx
+++ b/Project Plan.docx
@@ -17,7 +17,10 @@
       </w:r>
       <w:r>
         <w:br/>
-        <w:t>(Rev. 1.00)</w:t>
+        <w:t>(Rev. 1.01</w:t>
+      </w:r>
+      <w:r>
+        <w:t>)</w:t>
       </w:r>
     </w:p>
     <w:p>
@@ -413,6 +416,26 @@
               <w:t>Completed Project Schedule Table</w:t>
             </w:r>
           </w:p>
+          <w:p>
+            <w:pPr>
+              <w:pStyle w:val="ListParagraph"/>
+              <w:numPr>
+                <w:ilvl w:val="0"/>
+                <w:numId w:val="17"/>
+              </w:numPr>
+              <w:rPr>
+                <w:rFonts w:ascii="Calibri" w:hAnsi="Calibri" w:cs="Calibri"/>
+                <w:sz w:val="20"/>
+              </w:rPr>
+            </w:pPr>
+            <w:r>
+              <w:rPr>
+                <w:rFonts w:ascii="Calibri" w:hAnsi="Calibri" w:cs="Calibri"/>
+                <w:sz w:val="20"/>
+              </w:rPr>
+              <w:t>Added revision table</w:t>
+            </w:r>
+          </w:p>
         </w:tc>
       </w:tr>
       <w:tr>
@@ -688,10 +711,7 @@
     <w:p>
       <w:pPr>
         <w:pStyle w:val="ListParagraph"/>
-        <w:numPr>
-          <w:ilvl w:val="0"/>
-          <w:numId w:val="13"/>
-        </w:numPr>
+        <w:ind w:left="360"/>
       </w:pPr>
       <w:r>
         <w:t>This project entails creating a shopping app that continually stores shopping details, such as individual item ID and description, and purchase dates every time each item is purchased. This database of shopping items is algorithmically analyzed to predict when items will need to be purchased again to replenish stock by calculating the standard deviation of purchase dates for each item, when the user requests a new list, and adding each item if it is expected to require replenishing. This program will be able to generate a shopping list whenever the user requests a new list to be generated, via a simple button on the respective users account. For the time being, this project will be limited in scope to a website that can be viewed via any browser be it mobile or not. All required data, such as user login credentials and the users’ repository of stored shopping item details will be stored within a MySQL database that will be accessed via frontend and backend coding.</w:t>
@@ -763,7 +783,18 @@
       </w:r>
       <w:r>
         <w:lastRenderedPageBreak/>
-        <w:t>on the device will suffice.</w:t>
+        <w:t>on the device</w:t>
+      </w:r>
+      <w:r>
+        <w:t xml:space="preserve"> (e.g. Chrome, Safari, Firefox, Opera, Internet Explorer, etc.</w:t>
+      </w:r>
+      <w:bookmarkStart w:id="0" w:name="_GoBack"/>
+      <w:bookmarkEnd w:id="0"/>
+      <w:r>
+        <w:t>)</w:t>
+      </w:r>
+      <w:r>
+        <w:t xml:space="preserve"> will suffice.</w:t>
       </w:r>
       <w:r>
         <w:t xml:space="preserve"> It is recommended that the browser of choice be updated to its respective latest version.</w:t>
@@ -1264,7 +1295,6 @@
               </w:numPr>
               <w:jc w:val="both"/>
             </w:pPr>
-            <w:bookmarkStart w:id="0" w:name="_GoBack"/>
             <w:r>
               <w:t>Project Analysis</w:t>
             </w:r>
@@ -1320,7 +1350,6 @@
           </w:p>
         </w:tc>
       </w:tr>
-      <w:bookmarkEnd w:id="0"/>
       <w:tr>
         <w:trPr>
           <w:jc w:val="center"/>
@@ -5554,7 +5583,7 @@
 </file>
 
 <file path=customXml/itemProps2.xml><?xml version="1.0" encoding="utf-8"?>
-<ds:datastoreItem xmlns:ds="http://schemas.openxmlformats.org/officeDocument/2006/customXml" ds:itemID="{DA6A4CDD-ABA4-4769-A79D-646B515F1E10}">
+<ds:datastoreItem xmlns:ds="http://schemas.openxmlformats.org/officeDocument/2006/customXml" ds:itemID="{22E60518-3822-45E5-BC1C-E00E1D6BD2DD}">
   <ds:schemaRefs>
     <ds:schemaRef ds:uri="http://schemas.openxmlformats.org/officeDocument/2006/bibliography"/>
   </ds:schemaRefs>

</xml_diff>